<commit_message>
Added to the brief.
</commit_message>
<xml_diff>
--- a/ConnorMills_CGS_Brief.docx
+++ b/ConnorMills_CGS_Brief.docx
@@ -533,6 +533,13 @@
     </w:sdt>
     <w:sdt>
       <w:sdtPr>
+        <w:rPr>
+          <w:rFonts w:asciiTheme="minorHAnsi" w:eastAsiaTheme="minorHAnsi" w:hAnsiTheme="minorHAnsi" w:cstheme="minorBidi"/>
+          <w:color w:val="auto"/>
+          <w:sz w:val="22"/>
+          <w:szCs w:val="22"/>
+          <w:lang w:val="en-AU"/>
+        </w:rPr>
         <w:id w:val="-243261917"/>
         <w:docPartObj>
           <w:docPartGallery w:val="Table of Contents"/>
@@ -541,14 +548,9 @@
       </w:sdtPr>
       <w:sdtEndPr>
         <w:rPr>
-          <w:rFonts w:asciiTheme="minorHAnsi" w:eastAsiaTheme="minorHAnsi" w:hAnsiTheme="minorHAnsi" w:cstheme="minorBidi"/>
           <w:b/>
           <w:bCs/>
           <w:noProof/>
-          <w:color w:val="auto"/>
-          <w:sz w:val="22"/>
-          <w:szCs w:val="22"/>
-          <w:lang w:val="en-AU"/>
         </w:rPr>
       </w:sdtEndPr>
       <w:sdtContent>
@@ -581,13 +583,13 @@
           <w:r>
             <w:fldChar w:fldCharType="separate"/>
           </w:r>
-          <w:hyperlink w:anchor="_Toc133832679" w:history="1">
+          <w:hyperlink w:anchor="_Toc133929858" w:history="1">
             <w:r>
               <w:rPr>
                 <w:rStyle w:val="Hyperlink"/>
                 <w:noProof/>
               </w:rPr>
-              <w:t>Identify what your system is by name and description.</w:t>
+              <w:t>Overview</w:t>
             </w:r>
             <w:r>
               <w:rPr>
@@ -608,7 +610,147 @@
                 <w:noProof/>
                 <w:webHidden/>
               </w:rPr>
-              <w:instrText xml:space="preserve"> PAGEREF _Toc133832679 \h </w:instrText>
+              <w:instrText xml:space="preserve"> PAGEREF _Toc133929858 \h </w:instrText>
+            </w:r>
+            <w:r>
+              <w:rPr>
+                <w:noProof/>
+                <w:webHidden/>
+              </w:rPr>
+            </w:r>
+            <w:r>
+              <w:rPr>
+                <w:noProof/>
+                <w:webHidden/>
+              </w:rPr>
+              <w:fldChar w:fldCharType="separate"/>
+            </w:r>
+            <w:r>
+              <w:rPr>
+                <w:noProof/>
+                <w:webHidden/>
+              </w:rPr>
+              <w:t>2</w:t>
+            </w:r>
+            <w:r>
+              <w:rPr>
+                <w:noProof/>
+                <w:webHidden/>
+              </w:rPr>
+              <w:fldChar w:fldCharType="end"/>
+            </w:r>
+          </w:hyperlink>
+        </w:p>
+        <w:p>
+          <w:pPr>
+            <w:pStyle w:val="TOC2"/>
+            <w:tabs>
+              <w:tab w:val="right" w:leader="dot" w:pos="9016"/>
+            </w:tabs>
+            <w:rPr>
+              <w:rFonts w:eastAsiaTheme="minorEastAsia"/>
+              <w:noProof/>
+              <w:lang w:eastAsia="en-AU"/>
+            </w:rPr>
+          </w:pPr>
+          <w:hyperlink w:anchor="_Toc133929859" w:history="1">
+            <w:r>
+              <w:rPr>
+                <w:rStyle w:val="Hyperlink"/>
+                <w:noProof/>
+              </w:rPr>
+              <w:t>The Objective</w:t>
+            </w:r>
+            <w:r>
+              <w:rPr>
+                <w:noProof/>
+                <w:webHidden/>
+              </w:rPr>
+              <w:tab/>
+            </w:r>
+            <w:r>
+              <w:rPr>
+                <w:noProof/>
+                <w:webHidden/>
+              </w:rPr>
+              <w:fldChar w:fldCharType="begin"/>
+            </w:r>
+            <w:r>
+              <w:rPr>
+                <w:noProof/>
+                <w:webHidden/>
+              </w:rPr>
+              <w:instrText xml:space="preserve"> PAGEREF _Toc133929859 \h </w:instrText>
+            </w:r>
+            <w:r>
+              <w:rPr>
+                <w:noProof/>
+                <w:webHidden/>
+              </w:rPr>
+            </w:r>
+            <w:r>
+              <w:rPr>
+                <w:noProof/>
+                <w:webHidden/>
+              </w:rPr>
+              <w:fldChar w:fldCharType="separate"/>
+            </w:r>
+            <w:r>
+              <w:rPr>
+                <w:noProof/>
+                <w:webHidden/>
+              </w:rPr>
+              <w:t>2</w:t>
+            </w:r>
+            <w:r>
+              <w:rPr>
+                <w:noProof/>
+                <w:webHidden/>
+              </w:rPr>
+              <w:fldChar w:fldCharType="end"/>
+            </w:r>
+          </w:hyperlink>
+        </w:p>
+        <w:p>
+          <w:pPr>
+            <w:pStyle w:val="TOC2"/>
+            <w:tabs>
+              <w:tab w:val="right" w:leader="dot" w:pos="9016"/>
+            </w:tabs>
+            <w:rPr>
+              <w:rFonts w:eastAsiaTheme="minorEastAsia"/>
+              <w:noProof/>
+              <w:lang w:eastAsia="en-AU"/>
+            </w:rPr>
+          </w:pPr>
+          <w:hyperlink w:anchor="_Toc133929860" w:history="1">
+            <w:r>
+              <w:rPr>
+                <w:rStyle w:val="Hyperlink"/>
+                <w:noProof/>
+              </w:rPr>
+              <w:t>Third Party Libraries</w:t>
+            </w:r>
+            <w:r>
+              <w:rPr>
+                <w:noProof/>
+                <w:webHidden/>
+              </w:rPr>
+              <w:tab/>
+            </w:r>
+            <w:r>
+              <w:rPr>
+                <w:noProof/>
+                <w:webHidden/>
+              </w:rPr>
+              <w:fldChar w:fldCharType="begin"/>
+            </w:r>
+            <w:r>
+              <w:rPr>
+                <w:noProof/>
+                <w:webHidden/>
+              </w:rPr>
+              <w:instrText xml:space="preserve"> PAGEREF _Toc133929860 \h </w:instrText>
             </w:r>
             <w:r>
               <w:rPr>
@@ -651,13 +793,13 @@
               <w:lang w:eastAsia="en-AU"/>
             </w:rPr>
           </w:pPr>
-          <w:hyperlink w:anchor="_Toc133832680" w:history="1">
+          <w:hyperlink w:anchor="_Toc133929861" w:history="1">
             <w:r>
               <w:rPr>
                 <w:rStyle w:val="Hyperlink"/>
                 <w:noProof/>
               </w:rPr>
-              <w:t>Outline the objective and use of your system.</w:t>
+              <w:t>Mathematical Operations and Advance Algorithms</w:t>
             </w:r>
             <w:r>
               <w:rPr>
@@ -678,7 +820,147 @@
                 <w:noProof/>
                 <w:webHidden/>
               </w:rPr>
-              <w:instrText xml:space="preserve"> PAGEREF _Toc133832680 \h </w:instrText>
+              <w:instrText xml:space="preserve"> PAGEREF _Toc133929861 \h </w:instrText>
+            </w:r>
+            <w:r>
+              <w:rPr>
+                <w:noProof/>
+                <w:webHidden/>
+              </w:rPr>
+            </w:r>
+            <w:r>
+              <w:rPr>
+                <w:noProof/>
+                <w:webHidden/>
+              </w:rPr>
+              <w:fldChar w:fldCharType="separate"/>
+            </w:r>
+            <w:r>
+              <w:rPr>
+                <w:noProof/>
+                <w:webHidden/>
+              </w:rPr>
+              <w:t>3</w:t>
+            </w:r>
+            <w:r>
+              <w:rPr>
+                <w:noProof/>
+                <w:webHidden/>
+              </w:rPr>
+              <w:fldChar w:fldCharType="end"/>
+            </w:r>
+          </w:hyperlink>
+        </w:p>
+        <w:p>
+          <w:pPr>
+            <w:pStyle w:val="TOC2"/>
+            <w:tabs>
+              <w:tab w:val="right" w:leader="dot" w:pos="9016"/>
+            </w:tabs>
+            <w:rPr>
+              <w:rFonts w:eastAsiaTheme="minorEastAsia"/>
+              <w:noProof/>
+              <w:lang w:eastAsia="en-AU"/>
+            </w:rPr>
+          </w:pPr>
+          <w:hyperlink w:anchor="_Toc133929862" w:history="1">
+            <w:r>
+              <w:rPr>
+                <w:rStyle w:val="Hyperlink"/>
+                <w:noProof/>
+              </w:rPr>
+              <w:t>Operations</w:t>
+            </w:r>
+            <w:r>
+              <w:rPr>
+                <w:noProof/>
+                <w:webHidden/>
+              </w:rPr>
+              <w:tab/>
+            </w:r>
+            <w:r>
+              <w:rPr>
+                <w:noProof/>
+                <w:webHidden/>
+              </w:rPr>
+              <w:fldChar w:fldCharType="begin"/>
+            </w:r>
+            <w:r>
+              <w:rPr>
+                <w:noProof/>
+                <w:webHidden/>
+              </w:rPr>
+              <w:instrText xml:space="preserve"> PAGEREF _Toc133929862 \h </w:instrText>
+            </w:r>
+            <w:r>
+              <w:rPr>
+                <w:noProof/>
+                <w:webHidden/>
+              </w:rPr>
+            </w:r>
+            <w:r>
+              <w:rPr>
+                <w:noProof/>
+                <w:webHidden/>
+              </w:rPr>
+              <w:fldChar w:fldCharType="separate"/>
+            </w:r>
+            <w:r>
+              <w:rPr>
+                <w:noProof/>
+                <w:webHidden/>
+              </w:rPr>
+              <w:t>3</w:t>
+            </w:r>
+            <w:r>
+              <w:rPr>
+                <w:noProof/>
+                <w:webHidden/>
+              </w:rPr>
+              <w:fldChar w:fldCharType="end"/>
+            </w:r>
+          </w:hyperlink>
+        </w:p>
+        <w:p>
+          <w:pPr>
+            <w:pStyle w:val="TOC2"/>
+            <w:tabs>
+              <w:tab w:val="right" w:leader="dot" w:pos="9016"/>
+            </w:tabs>
+            <w:rPr>
+              <w:rFonts w:eastAsiaTheme="minorEastAsia"/>
+              <w:noProof/>
+              <w:lang w:eastAsia="en-AU"/>
+            </w:rPr>
+          </w:pPr>
+          <w:hyperlink w:anchor="_Toc133929863" w:history="1">
+            <w:r>
+              <w:rPr>
+                <w:rStyle w:val="Hyperlink"/>
+                <w:noProof/>
+              </w:rPr>
+              <w:t>Algorithms</w:t>
+            </w:r>
+            <w:r>
+              <w:rPr>
+                <w:noProof/>
+                <w:webHidden/>
+              </w:rPr>
+              <w:tab/>
+            </w:r>
+            <w:r>
+              <w:rPr>
+                <w:noProof/>
+                <w:webHidden/>
+              </w:rPr>
+              <w:fldChar w:fldCharType="begin"/>
+            </w:r>
+            <w:r>
+              <w:rPr>
+                <w:noProof/>
+                <w:webHidden/>
+              </w:rPr>
+              <w:instrText xml:space="preserve"> PAGEREF _Toc133929863 \h </w:instrText>
             </w:r>
             <w:r>
               <w:rPr>
@@ -721,13 +1003,13 @@
               <w:lang w:eastAsia="en-AU"/>
             </w:rPr>
           </w:pPr>
-          <w:hyperlink w:anchor="_Toc133832681" w:history="1">
+          <w:hyperlink w:anchor="_Toc133929864" w:history="1">
             <w:r>
               <w:rPr>
                 <w:rStyle w:val="Hyperlink"/>
                 <w:noProof/>
               </w:rPr>
-              <w:t>If applicable, describe and reference any 3rd party libraries that your system relies on, otherwise Identify you are not using any.</w:t>
+              <w:t>Integration</w:t>
             </w:r>
             <w:r>
               <w:rPr>
@@ -748,7 +1030,7 @@
                 <w:noProof/>
                 <w:webHidden/>
               </w:rPr>
-              <w:instrText xml:space="preserve"> PAGEREF _Toc133832681 \h </w:instrText>
+              <w:instrText xml:space="preserve"> PAGEREF _Toc133929864 \h </w:instrText>
             </w:r>
             <w:r>
               <w:rPr>
@@ -768,7 +1050,7 @@
                 <w:noProof/>
                 <w:webHidden/>
               </w:rPr>
-              <w:t>4</w:t>
+              <w:t>3</w:t>
             </w:r>
             <w:r>
               <w:rPr>
@@ -791,13 +1073,13 @@
               <w:lang w:eastAsia="en-AU"/>
             </w:rPr>
           </w:pPr>
-          <w:hyperlink w:anchor="_Toc133832682" w:history="1">
+          <w:hyperlink w:anchor="_Toc133929865" w:history="1">
             <w:r>
               <w:rPr>
                 <w:rStyle w:val="Hyperlink"/>
                 <w:noProof/>
               </w:rPr>
-              <w:t>Identify and Outline the mathematical operations involve, allowing your system to function as intended.</w:t>
+              <w:t>Modular Design</w:t>
             </w:r>
             <w:r>
               <w:rPr>
@@ -818,7 +1100,7 @@
                 <w:noProof/>
                 <w:webHidden/>
               </w:rPr>
-              <w:instrText xml:space="preserve"> PAGEREF _Toc133832682 \h </w:instrText>
+              <w:instrText xml:space="preserve"> PAGEREF _Toc133929865 \h </w:instrText>
             </w:r>
             <w:r>
               <w:rPr>
@@ -838,7 +1120,7 @@
                 <w:noProof/>
                 <w:webHidden/>
               </w:rPr>
-              <w:t>5</w:t>
+              <w:t>3</w:t>
             </w:r>
             <w:r>
               <w:rPr>
@@ -861,13 +1143,13 @@
               <w:lang w:eastAsia="en-AU"/>
             </w:rPr>
           </w:pPr>
-          <w:hyperlink w:anchor="_Toc133832683" w:history="1">
+          <w:hyperlink w:anchor="_Toc133929866" w:history="1">
             <w:r>
               <w:rPr>
                 <w:rStyle w:val="Hyperlink"/>
                 <w:noProof/>
               </w:rPr>
-              <w:t>Explain what advance algorithm/s you will be implementing (diagram/s could be used to help support your explanation).</w:t>
+              <w:t>References</w:t>
             </w:r>
             <w:r>
               <w:rPr>
@@ -888,7 +1170,7 @@
                 <w:noProof/>
                 <w:webHidden/>
               </w:rPr>
-              <w:instrText xml:space="preserve"> PAGEREF _Toc133832683 \h </w:instrText>
+              <w:instrText xml:space="preserve"> PAGEREF _Toc133929866 \h </w:instrText>
             </w:r>
             <w:r>
               <w:rPr>
@@ -908,217 +1190,7 @@
                 <w:noProof/>
                 <w:webHidden/>
               </w:rPr>
-              <w:t>6</w:t>
-            </w:r>
-            <w:r>
-              <w:rPr>
-                <w:noProof/>
-                <w:webHidden/>
-              </w:rPr>
-              <w:fldChar w:fldCharType="end"/>
-            </w:r>
-          </w:hyperlink>
-        </w:p>
-        <w:p>
-          <w:pPr>
-            <w:pStyle w:val="TOC1"/>
-            <w:tabs>
-              <w:tab w:val="right" w:leader="dot" w:pos="9016"/>
-            </w:tabs>
-            <w:rPr>
-              <w:rFonts w:eastAsiaTheme="minorEastAsia"/>
-              <w:noProof/>
-              <w:lang w:eastAsia="en-AU"/>
-            </w:rPr>
-          </w:pPr>
-          <w:hyperlink w:anchor="_Toc133832684" w:history="1">
-            <w:r>
-              <w:rPr>
-                <w:rStyle w:val="Hyperlink"/>
-                <w:noProof/>
-              </w:rPr>
-              <w:t>Illustrate how your system should be integrated into an application.</w:t>
-            </w:r>
-            <w:r>
-              <w:rPr>
-                <w:noProof/>
-                <w:webHidden/>
-              </w:rPr>
-              <w:tab/>
-            </w:r>
-            <w:r>
-              <w:rPr>
-                <w:noProof/>
-                <w:webHidden/>
-              </w:rPr>
-              <w:fldChar w:fldCharType="begin"/>
-            </w:r>
-            <w:r>
-              <w:rPr>
-                <w:noProof/>
-                <w:webHidden/>
-              </w:rPr>
-              <w:instrText xml:space="preserve"> PAGEREF _Toc133832684 \h </w:instrText>
-            </w:r>
-            <w:r>
-              <w:rPr>
-                <w:noProof/>
-                <w:webHidden/>
-              </w:rPr>
-            </w:r>
-            <w:r>
-              <w:rPr>
-                <w:noProof/>
-                <w:webHidden/>
-              </w:rPr>
-              <w:fldChar w:fldCharType="separate"/>
-            </w:r>
-            <w:r>
-              <w:rPr>
-                <w:noProof/>
-                <w:webHidden/>
-              </w:rPr>
-              <w:t>7</w:t>
-            </w:r>
-            <w:r>
-              <w:rPr>
-                <w:noProof/>
-                <w:webHidden/>
-              </w:rPr>
-              <w:fldChar w:fldCharType="end"/>
-            </w:r>
-          </w:hyperlink>
-        </w:p>
-        <w:p>
-          <w:pPr>
-            <w:pStyle w:val="TOC1"/>
-            <w:tabs>
-              <w:tab w:val="right" w:leader="dot" w:pos="9016"/>
-            </w:tabs>
-            <w:rPr>
-              <w:rFonts w:eastAsiaTheme="minorEastAsia"/>
-              <w:noProof/>
-              <w:lang w:eastAsia="en-AU"/>
-            </w:rPr>
-          </w:pPr>
-          <w:hyperlink w:anchor="_Toc133832685" w:history="1">
-            <w:r>
-              <w:rPr>
-                <w:rStyle w:val="Hyperlink"/>
-                <w:noProof/>
-              </w:rPr>
-              <w:t>Prove how you will design your complex system to be modular. (diagram/s could be used to help support your explanation).</w:t>
-            </w:r>
-            <w:r>
-              <w:rPr>
-                <w:noProof/>
-                <w:webHidden/>
-              </w:rPr>
-              <w:tab/>
-            </w:r>
-            <w:r>
-              <w:rPr>
-                <w:noProof/>
-                <w:webHidden/>
-              </w:rPr>
-              <w:fldChar w:fldCharType="begin"/>
-            </w:r>
-            <w:r>
-              <w:rPr>
-                <w:noProof/>
-                <w:webHidden/>
-              </w:rPr>
-              <w:instrText xml:space="preserve"> PAGEREF _Toc133832685 \h </w:instrText>
-            </w:r>
-            <w:r>
-              <w:rPr>
-                <w:noProof/>
-                <w:webHidden/>
-              </w:rPr>
-            </w:r>
-            <w:r>
-              <w:rPr>
-                <w:noProof/>
-                <w:webHidden/>
-              </w:rPr>
-              <w:fldChar w:fldCharType="separate"/>
-            </w:r>
-            <w:r>
-              <w:rPr>
-                <w:noProof/>
-                <w:webHidden/>
-              </w:rPr>
-              <w:t>8</w:t>
-            </w:r>
-            <w:r>
-              <w:rPr>
-                <w:noProof/>
-                <w:webHidden/>
-              </w:rPr>
-              <w:fldChar w:fldCharType="end"/>
-            </w:r>
-          </w:hyperlink>
-        </w:p>
-        <w:p>
-          <w:pPr>
-            <w:pStyle w:val="TOC1"/>
-            <w:tabs>
-              <w:tab w:val="right" w:leader="dot" w:pos="9016"/>
-            </w:tabs>
-            <w:rPr>
-              <w:rFonts w:eastAsiaTheme="minorEastAsia"/>
-              <w:noProof/>
-              <w:lang w:eastAsia="en-AU"/>
-            </w:rPr>
-          </w:pPr>
-          <w:hyperlink w:anchor="_Toc133832686" w:history="1">
-            <w:r>
-              <w:rPr>
-                <w:rStyle w:val="Hyperlink"/>
-                <w:noProof/>
-              </w:rPr>
-              <w:t>Provide a reference list of the sites used following the Harvard Referencing method.</w:t>
-            </w:r>
-            <w:r>
-              <w:rPr>
-                <w:noProof/>
-                <w:webHidden/>
-              </w:rPr>
-              <w:tab/>
-            </w:r>
-            <w:r>
-              <w:rPr>
-                <w:noProof/>
-                <w:webHidden/>
-              </w:rPr>
-              <w:fldChar w:fldCharType="begin"/>
-            </w:r>
-            <w:r>
-              <w:rPr>
-                <w:noProof/>
-                <w:webHidden/>
-              </w:rPr>
-              <w:instrText xml:space="preserve"> PAGEREF _Toc133832686 \h </w:instrText>
-            </w:r>
-            <w:r>
-              <w:rPr>
-                <w:noProof/>
-                <w:webHidden/>
-              </w:rPr>
-            </w:r>
-            <w:r>
-              <w:rPr>
-                <w:noProof/>
-                <w:webHidden/>
-              </w:rPr>
-              <w:fldChar w:fldCharType="separate"/>
-            </w:r>
-            <w:r>
-              <w:rPr>
-                <w:noProof/>
-                <w:webHidden/>
-              </w:rPr>
-              <w:t>9</w:t>
+              <w:t>4</w:t>
             </w:r>
             <w:r>
               <w:rPr>
@@ -1150,10 +1222,10 @@
       <w:pPr>
         <w:pStyle w:val="Heading1"/>
       </w:pPr>
-      <w:bookmarkStart w:id="0" w:name="_Toc133832679"/>
+      <w:bookmarkStart w:id="0" w:name="_Toc133929858"/>
       <w:r>
         <w:lastRenderedPageBreak/>
-        <w:t>Identify what your system is by name and description.</w:t>
+        <w:t>Overview</w:t>
       </w:r>
       <w:bookmarkEnd w:id="0"/>
     </w:p>
@@ -1167,43 +1239,330 @@
     </w:p>
     <w:p>
       <w:r>
-        <w:t xml:space="preserve">The system that I will create will record the position, rotation, animation states, and other relevant information of the player-controlled character and any other moving object. That information can then </w:t>
+        <w:t>The system that I will create will record the position, rotation, animation states, and other relevant information of the player-controlled character and any other moving object. That information can then at a later date be used to replay the player’s movement</w:t>
+      </w:r>
+      <w:r>
+        <w:t xml:space="preserve"> and other objects</w:t>
+      </w:r>
+      <w:r>
+        <w:t xml:space="preserve">, </w:t>
+      </w:r>
+      <w:r>
+        <w:t xml:space="preserve">displaying a ghost of </w:t>
+      </w:r>
+      <w:r>
+        <w:t>them</w:t>
+      </w:r>
+      <w:r>
+        <w:t xml:space="preserve"> that follows the </w:t>
+      </w:r>
+      <w:r>
+        <w:t>exact same path as they took when they were recorded</w:t>
+      </w:r>
+      <w:r>
+        <w:t>.</w:t>
+      </w:r>
+    </w:p>
+    <w:p>
+      <w:pPr>
+        <w:pStyle w:val="Heading2"/>
+      </w:pPr>
+      <w:bookmarkStart w:id="1" w:name="_Toc133929859"/>
+      <w:r>
+        <w:t>The Objective</w:t>
+      </w:r>
+      <w:bookmarkEnd w:id="1"/>
+    </w:p>
+    <w:p>
+      <w:r>
+        <w:t>I am designing it to allow development teams access to an easy to use and accessible tool that they can use to add an extra feature to their game.</w:t>
+      </w:r>
+      <w:r>
+        <w:t xml:space="preserve"> </w:t>
+      </w:r>
+      <w:r>
+        <w:t>Deterministic replay systems are a great way to enhance a game and to also add a new competitive aspect to single player games.</w:t>
+      </w:r>
+      <w:r>
+        <w:t xml:space="preserve"> It can be used in multiple different applications for lots of different games. Some examples are:</w:t>
+      </w:r>
+    </w:p>
+    <w:p>
+      <w:r>
+        <w:t xml:space="preserve">In a </w:t>
+      </w:r>
+      <w:r>
+        <w:t xml:space="preserve">single player </w:t>
+      </w:r>
+      <w:r>
+        <w:t>racing game</w:t>
+      </w:r>
+      <w:r>
+        <w:t>, each of the player’s attempt at the course could be recorded</w:t>
+      </w:r>
+      <w:r>
+        <w:t xml:space="preserve"> and t</w:t>
+      </w:r>
+      <w:r>
+        <w:t>hen</w:t>
+      </w:r>
+      <w:r>
+        <w:t xml:space="preserve"> the fastest time recorded could then be played when the player starts next. This allows the player to compete against an opponent pushing themselves to get better. Or the player could view the replay and see where they did well and where they did well, allowing them to perfect their gameplay.</w:t>
+      </w:r>
+      <w:r>
+        <w:t xml:space="preserve"> </w:t>
+      </w:r>
+    </w:p>
+    <w:p>
+      <w:r>
+        <w:t>Another application is in a platformer game where all attempts are recorded and then when the player beats the level</w:t>
+      </w:r>
+      <w:r>
+        <w:t xml:space="preserve"> all the attempts are then played together showing the player each time they died. This can be seen in </w:t>
+      </w:r>
+      <w:r>
+        <w:t xml:space="preserve">the game </w:t>
+      </w:r>
+      <w:r>
+        <w:t>Super Meat Boy</w:t>
+      </w:r>
+      <w:r>
+        <w:t xml:space="preserve"> made by Team Meat where at the</w:t>
+      </w:r>
+      <w:r>
+        <w:t xml:space="preserve"> end of </w:t>
+      </w:r>
+      <w:r>
+        <w:t xml:space="preserve">a </w:t>
+      </w:r>
+      <w:r>
+        <w:t>level</w:t>
+      </w:r>
+      <w:r>
+        <w:t xml:space="preserve"> a </w:t>
+      </w:r>
+      <w:r>
+        <w:t>replay</w:t>
+      </w:r>
+      <w:r>
+        <w:t xml:space="preserve"> of all attempts </w:t>
       </w:r>
       <w:proofErr w:type="gramStart"/>
       <w:r>
-        <w:t>at a later date</w:t>
+        <w:t>are</w:t>
       </w:r>
       <w:proofErr w:type="gramEnd"/>
       <w:r>
-        <w:t xml:space="preserve"> be used to replay the player’s movement, </w:t>
-      </w:r>
-      <w:r>
-        <w:t>displaying a ghost of the player that follows the player’s previous inputs.</w:t>
-      </w:r>
-      <w:r>
-        <w:t xml:space="preserve"> </w:t>
-      </w:r>
-    </w:p>
-    <w:p/>
+        <w:t xml:space="preserve"> played simultaneously</w:t>
+      </w:r>
+      <w:r>
+        <w:t>.</w:t>
+      </w:r>
+    </w:p>
+    <w:p>
+      <w:r>
+        <w:drawing>
+          <wp:inline distT="0" distB="0" distL="0" distR="0" wp14:anchorId="01913480" wp14:editId="11CF0848">
+            <wp:extent cx="5731510" cy="3235960"/>
+            <wp:effectExtent l="0" t="0" r="2540" b="2540"/>
+            <wp:docPr id="1" name="Picture 1"/>
+            <wp:cNvGraphicFramePr>
+              <a:graphicFrameLocks xmlns:a="http://schemas.openxmlformats.org/drawingml/2006/main" noChangeAspect="1"/>
+            </wp:cNvGraphicFramePr>
+            <a:graphic xmlns:a="http://schemas.openxmlformats.org/drawingml/2006/main">
+              <a:graphicData uri="http://schemas.openxmlformats.org/drawingml/2006/picture">
+                <pic:pic xmlns:pic="http://schemas.openxmlformats.org/drawingml/2006/picture">
+                  <pic:nvPicPr>
+                    <pic:cNvPr id="1" name=""/>
+                    <pic:cNvPicPr/>
+                  </pic:nvPicPr>
+                  <pic:blipFill>
+                    <a:blip r:embed="rId9"/>
+                    <a:stretch>
+                      <a:fillRect/>
+                    </a:stretch>
+                  </pic:blipFill>
+                  <pic:spPr>
+                    <a:xfrm>
+                      <a:off x="0" y="0"/>
+                      <a:ext cx="5731510" cy="3235960"/>
+                    </a:xfrm>
+                    <a:prstGeom prst="rect">
+                      <a:avLst/>
+                    </a:prstGeom>
+                  </pic:spPr>
+                </pic:pic>
+              </a:graphicData>
+            </a:graphic>
+          </wp:inline>
+        </w:drawing>
+      </w:r>
+    </w:p>
+    <w:p>
+      <w:pPr>
+        <w:pStyle w:val="Heading2"/>
+      </w:pPr>
+      <w:bookmarkStart w:id="2" w:name="_Toc133929860"/>
+      <w:r>
+        <w:t>Third Party Libraries</w:t>
+      </w:r>
+      <w:bookmarkEnd w:id="2"/>
+    </w:p>
+    <w:p>
+      <w:r>
+        <w:t xml:space="preserve">The system will be created as a Unity package and will use Unity’s libraries. </w:t>
+      </w:r>
+      <w:r>
+        <w:t>I will</w:t>
+      </w:r>
+      <w:r>
+        <w:t xml:space="preserve"> be using </w:t>
+      </w:r>
+      <w:proofErr w:type="spellStart"/>
+      <w:r>
+        <w:t>MemoryStream</w:t>
+      </w:r>
+      <w:proofErr w:type="spellEnd"/>
+      <w:r>
+        <w:t xml:space="preserve"> and the read and write functions from System.IO</w:t>
+      </w:r>
+      <w:r>
+        <w:t xml:space="preserve"> to store the game data used in the replays.</w:t>
+      </w:r>
+      <w:r>
+        <w:br w:type="page"/>
+      </w:r>
+    </w:p>
     <w:p>
       <w:pPr>
         <w:pStyle w:val="Heading1"/>
       </w:pPr>
-      <w:bookmarkStart w:id="1" w:name="_Toc133832680"/>
-      <w:r>
-        <w:t>Outline the objective and use of your system.</w:t>
-      </w:r>
-      <w:bookmarkEnd w:id="1"/>
-    </w:p>
-    <w:p>
-      <w:r>
-        <w:t xml:space="preserve">The objective of the system is to </w:t>
-      </w:r>
-    </w:p>
-    <w:p>
-      <w:r>
-        <w:t>This can be used in multiple applications. In a racing game you could record your fastest time and then play against it, giving yourself some competition and as a tool to see how you could get better. Another application is in a platformer game where all attempts are recorded and then when the player beats the level, they then can view a replay of all their previous attempts dying.</w:t>
-      </w:r>
+      <w:bookmarkStart w:id="3" w:name="_Toc133929861"/>
+      <w:r>
+        <w:lastRenderedPageBreak/>
+        <w:t>Mathematical Operations and Advance Algorithms</w:t>
+      </w:r>
+      <w:bookmarkEnd w:id="3"/>
+    </w:p>
+    <w:p>
+      <w:pPr>
+        <w:pStyle w:val="Heading2"/>
+      </w:pPr>
+      <w:bookmarkStart w:id="4" w:name="_Toc133929862"/>
+      <w:r>
+        <w:t>Operations</w:t>
+      </w:r>
+      <w:bookmarkEnd w:id="4"/>
+    </w:p>
+    <w:p>
+      <w:r>
+        <w:t>The system is very light in mathematical operations</w:t>
+      </w:r>
+      <w:r>
+        <w:t>. T</w:t>
+      </w:r>
+      <w:r>
+        <w:t>he only mathematical operation</w:t>
+      </w:r>
+      <w:r>
+        <w:t>s</w:t>
+      </w:r>
+      <w:r>
+        <w:t xml:space="preserve"> that occur</w:t>
+      </w:r>
+      <w:r>
+        <w:t xml:space="preserve"> is when the scripts that are recording get the difference between the current frame and the previous frame as save it to the queue and when the scripts that are reading from the queue get the saved change and add it to the ghost object.</w:t>
+      </w:r>
+    </w:p>
+    <w:p>
+      <w:r>
+        <w:t>When the system is recording</w:t>
+      </w:r>
+      <w:r>
+        <w:t>,</w:t>
+      </w:r>
+      <w:r>
+        <w:t xml:space="preserve"> the scripts that handle</w:t>
+      </w:r>
+      <w:r>
+        <w:t>s</w:t>
+      </w:r>
+      <w:r>
+        <w:t xml:space="preserve"> the collection of the object’s data holds onto the previous frame’s data and checks it against the current frame’s data. The script gets the difference between the two frame then stores that into the queue.</w:t>
+      </w:r>
+    </w:p>
+    <w:p>
+      <w:r>
+        <w:t>Once the system has finished recording and is now playing, the scripts that controls the ghost objects will pull from the queue in order and will get the difference that is stored in the queue and then apply it the ghost object.</w:t>
+      </w:r>
+    </w:p>
+    <w:p>
+      <w:pPr>
+        <w:pStyle w:val="Heading2"/>
+      </w:pPr>
+      <w:bookmarkStart w:id="5" w:name="_Toc133929863"/>
+      <w:r>
+        <w:t>Algorithms</w:t>
+      </w:r>
+      <w:bookmarkEnd w:id="5"/>
+    </w:p>
+    <w:p>
+      <w:pPr>
+        <w:rPr>
+          <w:color w:val="FF0000"/>
+        </w:rPr>
+      </w:pPr>
+      <w:r>
+        <w:rPr>
+          <w:color w:val="FF0000"/>
+        </w:rPr>
+        <w:t>Explain what advance algorithm/s you will be implementing (diagram/s could be used to help support your explanation).</w:t>
+      </w:r>
+    </w:p>
+    <w:p>
+      <w:pPr>
+        <w:rPr>
+          <w:color w:val="FF0000"/>
+        </w:rPr>
+      </w:pPr>
+      <w:r>
+        <w:rPr>
+          <w:color w:val="FF0000"/>
+        </w:rPr>
+        <w:t>Talk about</w:t>
+      </w:r>
+      <w:r>
+        <w:rPr>
+          <w:color w:val="FF0000"/>
+        </w:rPr>
+        <w:t>,</w:t>
+      </w:r>
+      <w:r>
+        <w:rPr>
+          <w:color w:val="FF0000"/>
+        </w:rPr>
+        <w:t xml:space="preserve"> how the data is saved and how it is read</w:t>
+      </w:r>
+      <w:r>
+        <w:rPr>
+          <w:color w:val="FF0000"/>
+        </w:rPr>
+        <w:t>, w</w:t>
+      </w:r>
+      <w:r>
+        <w:rPr>
+          <w:color w:val="FF0000"/>
+        </w:rPr>
+        <w:t xml:space="preserve">hat is used to record the data a </w:t>
+      </w:r>
+      <w:proofErr w:type="spellStart"/>
+      <w:r>
+        <w:rPr>
+          <w:color w:val="FF0000"/>
+        </w:rPr>
+        <w:t>MemoryStream</w:t>
+      </w:r>
+      <w:proofErr w:type="spellEnd"/>
     </w:p>
     <w:p/>
     <w:p/>
@@ -1212,94 +1571,23 @@
       <w:pPr>
         <w:pStyle w:val="Heading1"/>
       </w:pPr>
-      <w:bookmarkStart w:id="2" w:name="_Toc133832681"/>
-      <w:r>
-        <w:t>If applicable, describe and reference any 3rd party libraries that your system relies on, otherwise Identify you are not using any.</w:t>
-      </w:r>
-      <w:bookmarkEnd w:id="2"/>
-    </w:p>
-    <w:p>
-      <w:r>
-        <w:t>I will not be using any 3</w:t>
-      </w:r>
-      <w:r>
-        <w:rPr>
-          <w:vertAlign w:val="superscript"/>
-        </w:rPr>
-        <w:t>rd</w:t>
-      </w:r>
-      <w:r>
-        <w:t xml:space="preserve"> party libraries for this system. </w:t>
-      </w:r>
-    </w:p>
-    <w:p>
-      <w:r>
-        <w:t>No 3</w:t>
-      </w:r>
-      <w:r>
-        <w:rPr>
-          <w:vertAlign w:val="superscript"/>
-        </w:rPr>
-        <w:t>rd</w:t>
-      </w:r>
-      <w:r>
-        <w:t xml:space="preserve"> party libraries will be used.</w:t>
-      </w:r>
+      <w:bookmarkStart w:id="6" w:name="_Toc133929864"/>
+      <w:r>
+        <w:t>Integration</w:t>
+      </w:r>
+      <w:bookmarkEnd w:id="6"/>
     </w:p>
     <w:p>
       <w:pPr>
-        <w:pStyle w:val="ListParagraph"/>
-        <w:numPr>
-          <w:ilvl w:val="0"/>
-          <w:numId w:val="1"/>
-        </w:numPr>
+        <w:rPr>
+          <w:color w:val="FF0000"/>
+        </w:rPr>
       </w:pPr>
       <w:r>
-        <w:t>System.IO</w:t>
-      </w:r>
-    </w:p>
-    <w:p>
-      <w:pPr>
-        <w:pStyle w:val="ListParagraph"/>
-        <w:numPr>
-          <w:ilvl w:val="0"/>
-          <w:numId w:val="1"/>
-        </w:numPr>
-      </w:pPr>
-    </w:p>
-    <w:p/>
-    <w:p/>
-    <w:p>
-      <w:pPr>
-        <w:pStyle w:val="Heading1"/>
-      </w:pPr>
-      <w:bookmarkStart w:id="3" w:name="_Toc133832682"/>
-      <w:r>
-        <w:t>Identify and Outline the mathematical operations involve, allowing your system to function as intended</w:t>
-      </w:r>
-      <w:r>
-        <w:t>.</w:t>
-      </w:r>
-      <w:bookmarkEnd w:id="3"/>
-    </w:p>
-    <w:p>
-      <w:r>
-        <w:t>The system is very light in mathematical operations</w:t>
-      </w:r>
-      <w:r>
-        <w:t>. T</w:t>
-      </w:r>
-      <w:r>
-        <w:t>he only mathematical operation that occurs is when the change</w:t>
-      </w:r>
-      <w:r>
-        <w:t xml:space="preserve"> between the new frame and the old frame is added to the current value for </w:t>
-      </w:r>
-      <w:r>
-        <w:t xml:space="preserve">each variable </w:t>
-      </w:r>
-      <w:r>
-        <w:t xml:space="preserve">recorded. </w:t>
+        <w:rPr>
+          <w:color w:val="FF0000"/>
+        </w:rPr>
+        <w:t>Illustrate how your system should be integrated into an application.</w:t>
       </w:r>
     </w:p>
     <w:p/>
@@ -1310,94 +1598,565 @@
       <w:pPr>
         <w:pStyle w:val="Heading1"/>
       </w:pPr>
-      <w:bookmarkStart w:id="4" w:name="_Toc133832683"/>
+      <w:bookmarkStart w:id="7" w:name="_Toc133929865"/>
+      <w:r>
+        <w:t>Modular Design</w:t>
+      </w:r>
+      <w:bookmarkEnd w:id="7"/>
+    </w:p>
+    <w:p>
+      <w:pPr>
+        <w:rPr>
+          <w:color w:val="FF0000"/>
+        </w:rPr>
+      </w:pPr>
+      <w:r>
+        <w:rPr>
+          <w:color w:val="FF0000"/>
+        </w:rPr>
+        <w:t>Prove how you will design your complex system to be modular. (diagram/s could be used to help support your explanation).</w:t>
+      </w:r>
+    </w:p>
+    <w:p>
+      <w:r>
+        <w:t xml:space="preserve">The system I will create will be designed to be modular by having </w:t>
+      </w:r>
+      <w:proofErr w:type="spellStart"/>
+      <w:r>
+        <w:t>presets</w:t>
+      </w:r>
+      <w:proofErr w:type="spellEnd"/>
+      <w:r>
+        <w:t xml:space="preserve"> the user can use as well as making sure custom recording scripts are easy to create and use.</w:t>
+      </w:r>
+    </w:p>
+    <w:p>
+      <w:r>
+        <w:t xml:space="preserve">I will create </w:t>
+      </w:r>
+      <w:proofErr w:type="spellStart"/>
+      <w:r>
+        <w:t>preset</w:t>
+      </w:r>
+      <w:r>
+        <w:t>s</w:t>
+      </w:r>
+      <w:proofErr w:type="spellEnd"/>
+      <w:r>
+        <w:t xml:space="preserve"> that are needed in most games that have a ghost replay feature. </w:t>
+      </w:r>
+      <w:r>
+        <w:t xml:space="preserve">These </w:t>
+      </w:r>
+      <w:proofErr w:type="spellStart"/>
+      <w:r>
+        <w:t>presets</w:t>
+      </w:r>
+      <w:proofErr w:type="spellEnd"/>
+      <w:r>
+        <w:t xml:space="preserve"> will include the recording and reading scripts that are needed to create the ghosts. The </w:t>
+      </w:r>
+      <w:proofErr w:type="spellStart"/>
+      <w:r>
+        <w:t>presets</w:t>
+      </w:r>
+      <w:proofErr w:type="spellEnd"/>
+      <w:r>
+        <w:t xml:space="preserve"> will account for what type of information needs to be recorded. Such as position, rotation, scale, animation states, and other relevant data.</w:t>
+      </w:r>
+    </w:p>
+    <w:p>
       <w:r>
         <w:lastRenderedPageBreak/>
-        <w:t>Explain what advance algorithm/s you will be implementing (diagram/s could be used to help support your explanation).</w:t>
-      </w:r>
-      <w:bookmarkEnd w:id="4"/>
+        <w:t xml:space="preserve">To make sure users </w:t>
+      </w:r>
+      <w:r>
+        <w:t>can</w:t>
+      </w:r>
+      <w:r>
+        <w:t xml:space="preserve"> create their own recording and reading scripts, I will create well document and fully fleshed out derivative scripts that can be used.</w:t>
+      </w:r>
     </w:p>
     <w:p/>
     <w:p/>
-    <w:p/>
-    <w:p/>
+    <w:p>
+      <w:r>
+        <w:br w:type="page"/>
+      </w:r>
+    </w:p>
     <w:p>
       <w:pPr>
         <w:pStyle w:val="Heading1"/>
       </w:pPr>
-      <w:bookmarkStart w:id="5" w:name="_Toc133832684"/>
-      <w:r>
-        <w:t>Illustrate how your system should be integrated into an application.</w:t>
-      </w:r>
-      <w:bookmarkEnd w:id="5"/>
-    </w:p>
-    <w:p/>
-    <w:p/>
-    <w:p/>
-    <w:p/>
+      <w:bookmarkStart w:id="8" w:name="_Toc133929866"/>
+      <w:r>
+        <w:lastRenderedPageBreak/>
+        <w:t>R</w:t>
+      </w:r>
+      <w:r>
+        <w:t>eference</w:t>
+      </w:r>
+      <w:r>
+        <w:t>s</w:t>
+      </w:r>
+      <w:bookmarkEnd w:id="8"/>
+    </w:p>
     <w:p>
       <w:pPr>
-        <w:pStyle w:val="Heading1"/>
+        <w:pStyle w:val="NormalWeb"/>
+        <w:ind w:left="567" w:hanging="567"/>
+        <w:rPr>
+          <w:rFonts w:asciiTheme="minorHAnsi" w:hAnsiTheme="minorHAnsi" w:cstheme="minorHAnsi"/>
+        </w:rPr>
       </w:pPr>
-      <w:bookmarkStart w:id="6" w:name="_Toc133832685"/>
-      <w:r>
-        <w:t>Prove how you will design your complex system to be modular. (diagram/s could be used to help support your explanation).</w:t>
-      </w:r>
-      <w:bookmarkEnd w:id="6"/>
-    </w:p>
-    <w:p/>
-    <w:p/>
-    <w:p/>
-    <w:p/>
-    <w:p>
-      <w:pPr>
-        <w:pStyle w:val="Heading1"/>
-      </w:pPr>
-      <w:bookmarkStart w:id="7" w:name="_Toc133832686"/>
-      <w:r>
-        <w:t>Provide a reference list of the sites used following the Harvard Referencing method.</w:t>
-      </w:r>
-      <w:bookmarkEnd w:id="7"/>
-    </w:p>
-    <w:p/>
-    <w:p/>
-    <w:p/>
-    <w:p>
-      <w:hyperlink r:id="rId9" w:history="1">
+      <w:r>
+        <w:rPr>
+          <w:rFonts w:asciiTheme="minorHAnsi" w:hAnsiTheme="minorHAnsi" w:cstheme="minorHAnsi"/>
+          <w:i/>
+          <w:iCs/>
+        </w:rPr>
+        <w:t>C# - Queue</w:t>
+      </w:r>
+      <w:r>
+        <w:rPr>
+          <w:rFonts w:asciiTheme="minorHAnsi" w:hAnsiTheme="minorHAnsi" w:cstheme="minorHAnsi"/>
+        </w:rPr>
+        <w:t xml:space="preserve"> (no date) </w:t>
+      </w:r>
+      <w:r>
+        <w:rPr>
+          <w:rFonts w:asciiTheme="minorHAnsi" w:hAnsiTheme="minorHAnsi" w:cstheme="minorHAnsi"/>
+          <w:i/>
+          <w:iCs/>
+        </w:rPr>
+        <w:t>TutorialsTeacher</w:t>
+      </w:r>
+      <w:r>
+        <w:rPr>
+          <w:rFonts w:asciiTheme="minorHAnsi" w:hAnsiTheme="minorHAnsi" w:cstheme="minorHAnsi"/>
+          <w:i/>
+          <w:iCs/>
+        </w:rPr>
+        <w:t>.com</w:t>
+      </w:r>
+      <w:r>
+        <w:rPr>
+          <w:rFonts w:asciiTheme="minorHAnsi" w:hAnsiTheme="minorHAnsi" w:cstheme="minorHAnsi"/>
+        </w:rPr>
+        <w:t xml:space="preserve">. Tutorials Teacher. Available at: </w:t>
+      </w:r>
+      <w:hyperlink r:id="rId10" w:history="1">
         <w:r>
           <w:rPr>
             <w:rStyle w:val="Hyperlink"/>
+            <w:rFonts w:asciiTheme="minorHAnsi" w:hAnsiTheme="minorHAnsi" w:cstheme="minorHAnsi"/>
           </w:rPr>
           <w:t>https://www.tutorialsteacher.com/csharp/csharp-queue</w:t>
         </w:r>
       </w:hyperlink>
-    </w:p>
-    <w:p>
-      <w:hyperlink r:id="rId10" w:history="1">
+      <w:r>
+        <w:rPr>
+          <w:rFonts w:asciiTheme="minorHAnsi" w:hAnsiTheme="minorHAnsi" w:cstheme="minorHAnsi"/>
+        </w:rPr>
+        <w:t xml:space="preserve"> (Accessed: May 1, 2023).</w:t>
+      </w:r>
+    </w:p>
+    <w:p>
+      <w:pPr>
+        <w:pStyle w:val="NormalWeb"/>
+        <w:ind w:left="567" w:hanging="567"/>
+        <w:rPr>
+          <w:rFonts w:asciiTheme="minorHAnsi" w:hAnsiTheme="minorHAnsi" w:cstheme="minorHAnsi"/>
+        </w:rPr>
+      </w:pPr>
+      <w:r>
+        <w:rPr>
+          <w:rFonts w:asciiTheme="minorHAnsi" w:hAnsiTheme="minorHAnsi" w:cstheme="minorHAnsi"/>
+          <w:i/>
+          <w:iCs/>
+        </w:rPr>
+        <w:t>How to create a Replay System like in Super Meat Boy using Unity</w:t>
+      </w:r>
+      <w:r>
+        <w:rPr>
+          <w:rFonts w:asciiTheme="minorHAnsi" w:hAnsiTheme="minorHAnsi" w:cstheme="minorHAnsi"/>
+          <w:i/>
+          <w:iCs/>
+        </w:rPr>
+        <w:t xml:space="preserve"> </w:t>
+      </w:r>
+      <w:r>
+        <w:rPr>
+          <w:rFonts w:asciiTheme="minorHAnsi" w:hAnsiTheme="minorHAnsi" w:cstheme="minorHAnsi"/>
+        </w:rPr>
+        <w:t>(</w:t>
+      </w:r>
+      <w:r>
+        <w:rPr>
+          <w:rFonts w:asciiTheme="minorHAnsi" w:hAnsiTheme="minorHAnsi" w:cstheme="minorHAnsi"/>
+        </w:rPr>
+        <w:t>2022</w:t>
+      </w:r>
+      <w:r>
+        <w:rPr>
+          <w:rFonts w:asciiTheme="minorHAnsi" w:hAnsiTheme="minorHAnsi" w:cstheme="minorHAnsi"/>
+        </w:rPr>
+        <w:t xml:space="preserve">) </w:t>
+      </w:r>
+      <w:r>
+        <w:rPr>
+          <w:rFonts w:asciiTheme="minorHAnsi" w:hAnsiTheme="minorHAnsi" w:cstheme="minorHAnsi"/>
+        </w:rPr>
+        <w:t>YouTube video</w:t>
+      </w:r>
+      <w:r>
+        <w:rPr>
+          <w:rFonts w:asciiTheme="minorHAnsi" w:hAnsiTheme="minorHAnsi" w:cstheme="minorHAnsi"/>
+        </w:rPr>
+        <w:t xml:space="preserve">. </w:t>
+      </w:r>
+      <w:r>
+        <w:rPr>
+          <w:rFonts w:asciiTheme="minorHAnsi" w:hAnsiTheme="minorHAnsi" w:cstheme="minorHAnsi"/>
+        </w:rPr>
+        <w:t>added by Trever Mock [Online]</w:t>
+      </w:r>
+      <w:r>
+        <w:rPr>
+          <w:rFonts w:asciiTheme="minorHAnsi" w:hAnsiTheme="minorHAnsi" w:cstheme="minorHAnsi"/>
+        </w:rPr>
+        <w:t xml:space="preserve">. Available at: </w:t>
+      </w:r>
+      <w:hyperlink r:id="rId11" w:history="1">
         <w:r>
           <w:rPr>
             <w:rStyle w:val="Hyperlink"/>
+            <w:rFonts w:asciiTheme="minorHAnsi" w:hAnsiTheme="minorHAnsi" w:cstheme="minorHAnsi"/>
           </w:rPr>
           <w:t>https://www.youtube.com/watch?v=ilOQstDnX2I&amp;ab_channel=TreverMock</w:t>
         </w:r>
       </w:hyperlink>
-    </w:p>
-    <w:p>
-      <w:hyperlink r:id="rId11" w:history="1">
+      <w:r>
+        <w:rPr>
+          <w:rFonts w:asciiTheme="minorHAnsi" w:hAnsiTheme="minorHAnsi" w:cstheme="minorHAnsi"/>
+        </w:rPr>
+        <w:t xml:space="preserve"> [</w:t>
+      </w:r>
+      <w:r>
+        <w:rPr>
+          <w:rFonts w:asciiTheme="minorHAnsi" w:hAnsiTheme="minorHAnsi" w:cstheme="minorHAnsi"/>
+        </w:rPr>
+        <w:t>Accessed: May 1, 2023</w:t>
+      </w:r>
+      <w:r>
+        <w:rPr>
+          <w:rFonts w:asciiTheme="minorHAnsi" w:hAnsiTheme="minorHAnsi" w:cstheme="minorHAnsi"/>
+        </w:rPr>
+        <w:t>]</w:t>
+      </w:r>
+      <w:r>
+        <w:rPr>
+          <w:rFonts w:asciiTheme="minorHAnsi" w:hAnsiTheme="minorHAnsi" w:cstheme="minorHAnsi"/>
+        </w:rPr>
+        <w:t>.</w:t>
+      </w:r>
+    </w:p>
+    <w:p>
+      <w:pPr>
+        <w:pStyle w:val="NormalWeb"/>
+        <w:ind w:left="567" w:hanging="567"/>
+        <w:rPr>
+          <w:rFonts w:asciiTheme="minorHAnsi" w:hAnsiTheme="minorHAnsi" w:cstheme="minorHAnsi"/>
+        </w:rPr>
+      </w:pPr>
+      <w:r>
+        <w:rPr>
+          <w:rFonts w:asciiTheme="minorHAnsi" w:hAnsiTheme="minorHAnsi" w:cstheme="minorHAnsi"/>
+        </w:rPr>
+        <w:t xml:space="preserve">Engel, T. (no date) </w:t>
+      </w:r>
+      <w:r>
+        <w:rPr>
+          <w:rFonts w:asciiTheme="minorHAnsi" w:hAnsiTheme="minorHAnsi" w:cstheme="minorHAnsi"/>
+          <w:i/>
+          <w:iCs/>
+        </w:rPr>
+        <w:t>Creating a replay system in Unity</w:t>
+      </w:r>
+      <w:r>
+        <w:rPr>
+          <w:rFonts w:asciiTheme="minorHAnsi" w:hAnsiTheme="minorHAnsi" w:cstheme="minorHAnsi"/>
+        </w:rPr>
+        <w:t xml:space="preserve">, </w:t>
+      </w:r>
+      <w:r>
+        <w:rPr>
+          <w:rFonts w:asciiTheme="minorHAnsi" w:hAnsiTheme="minorHAnsi" w:cstheme="minorHAnsi"/>
+          <w:i/>
+          <w:iCs/>
+        </w:rPr>
+        <w:t>kodeco.com</w:t>
+      </w:r>
+      <w:r>
+        <w:rPr>
+          <w:rFonts w:asciiTheme="minorHAnsi" w:hAnsiTheme="minorHAnsi" w:cstheme="minorHAnsi"/>
+        </w:rPr>
+        <w:t xml:space="preserve">. Edited by A. </w:t>
+      </w:r>
+      <w:proofErr w:type="spellStart"/>
+      <w:r>
+        <w:rPr>
+          <w:rFonts w:asciiTheme="minorHAnsi" w:hAnsiTheme="minorHAnsi" w:cstheme="minorHAnsi"/>
+        </w:rPr>
+        <w:t>Rames</w:t>
+      </w:r>
+      <w:proofErr w:type="spellEnd"/>
+      <w:r>
+        <w:rPr>
+          <w:rFonts w:asciiTheme="minorHAnsi" w:hAnsiTheme="minorHAnsi" w:cstheme="minorHAnsi"/>
+        </w:rPr>
+        <w:t xml:space="preserve">, M. Moser, and B. MacKinnon. </w:t>
+      </w:r>
+      <w:proofErr w:type="spellStart"/>
+      <w:r>
+        <w:rPr>
+          <w:rFonts w:asciiTheme="minorHAnsi" w:hAnsiTheme="minorHAnsi" w:cstheme="minorHAnsi"/>
+        </w:rPr>
+        <w:t>Kodeco</w:t>
+      </w:r>
+      <w:proofErr w:type="spellEnd"/>
+      <w:r>
+        <w:rPr>
+          <w:rFonts w:asciiTheme="minorHAnsi" w:hAnsiTheme="minorHAnsi" w:cstheme="minorHAnsi"/>
+        </w:rPr>
+        <w:t xml:space="preserve">. Available at: </w:t>
+      </w:r>
+      <w:hyperlink r:id="rId12" w:history="1">
         <w:r>
           <w:rPr>
             <w:rStyle w:val="Hyperlink"/>
+            <w:rFonts w:asciiTheme="minorHAnsi" w:hAnsiTheme="minorHAnsi" w:cstheme="minorHAnsi"/>
           </w:rPr>
           <w:t>https://www.kodeco.com/7728186-creating-a-replay-system-in-unity</w:t>
         </w:r>
       </w:hyperlink>
-    </w:p>
-    <w:p/>
-    <w:p/>
+      <w:r>
+        <w:rPr>
+          <w:rFonts w:asciiTheme="minorHAnsi" w:hAnsiTheme="minorHAnsi" w:cstheme="minorHAnsi"/>
+        </w:rPr>
+        <w:t xml:space="preserve"> </w:t>
+      </w:r>
+      <w:r>
+        <w:rPr>
+          <w:rFonts w:asciiTheme="minorHAnsi" w:hAnsiTheme="minorHAnsi" w:cstheme="minorHAnsi"/>
+        </w:rPr>
+        <w:t>[</w:t>
+      </w:r>
+      <w:r>
+        <w:rPr>
+          <w:rFonts w:asciiTheme="minorHAnsi" w:hAnsiTheme="minorHAnsi" w:cstheme="minorHAnsi"/>
+        </w:rPr>
+        <w:t>Accessed: May 1, 2023</w:t>
+      </w:r>
+      <w:r>
+        <w:rPr>
+          <w:rFonts w:asciiTheme="minorHAnsi" w:hAnsiTheme="minorHAnsi" w:cstheme="minorHAnsi"/>
+        </w:rPr>
+        <w:t>]</w:t>
+      </w:r>
+      <w:r>
+        <w:rPr>
+          <w:rFonts w:asciiTheme="minorHAnsi" w:hAnsiTheme="minorHAnsi" w:cstheme="minorHAnsi"/>
+        </w:rPr>
+        <w:t xml:space="preserve">. </w:t>
+      </w:r>
+    </w:p>
+    <w:p>
+      <w:pPr>
+        <w:pStyle w:val="NormalWeb"/>
+        <w:ind w:left="567" w:hanging="567"/>
+        <w:rPr>
+          <w:rFonts w:asciiTheme="minorHAnsi" w:hAnsiTheme="minorHAnsi" w:cstheme="minorHAnsi"/>
+        </w:rPr>
+      </w:pPr>
+      <w:r>
+        <w:rPr>
+          <w:rFonts w:asciiTheme="minorHAnsi" w:hAnsiTheme="minorHAnsi" w:cstheme="minorHAnsi"/>
+          <w:i/>
+          <w:iCs/>
+        </w:rPr>
+        <w:t>System.IO Namespace</w:t>
+      </w:r>
+      <w:r>
+        <w:rPr>
+          <w:rFonts w:asciiTheme="minorHAnsi" w:hAnsiTheme="minorHAnsi" w:cstheme="minorHAnsi"/>
+        </w:rPr>
+        <w:t xml:space="preserve"> (no date) </w:t>
+      </w:r>
+      <w:r>
+        <w:rPr>
+          <w:rFonts w:asciiTheme="minorHAnsi" w:hAnsiTheme="minorHAnsi" w:cstheme="minorHAnsi"/>
+          <w:i/>
+          <w:iCs/>
+        </w:rPr>
+        <w:t>Microsoft Learn</w:t>
+      </w:r>
+      <w:r>
+        <w:rPr>
+          <w:rFonts w:asciiTheme="minorHAnsi" w:hAnsiTheme="minorHAnsi" w:cstheme="minorHAnsi"/>
+        </w:rPr>
+        <w:t xml:space="preserve">. Microsoft. Available at: </w:t>
+      </w:r>
+      <w:hyperlink r:id="rId13" w:history="1">
+        <w:r>
+          <w:rPr>
+            <w:rStyle w:val="Hyperlink"/>
+            <w:rFonts w:asciiTheme="minorHAnsi" w:hAnsiTheme="minorHAnsi" w:cstheme="minorHAnsi"/>
+          </w:rPr>
+          <w:t>https://learn.microsoft.com/en-us/dotnet/api/system.io?redirectedfrom=MSDN&amp;view=net-7.0</w:t>
+        </w:r>
+      </w:hyperlink>
+      <w:r>
+        <w:rPr>
+          <w:rFonts w:asciiTheme="minorHAnsi" w:hAnsiTheme="minorHAnsi" w:cstheme="minorHAnsi"/>
+        </w:rPr>
+        <w:t xml:space="preserve"> </w:t>
+      </w:r>
+      <w:r>
+        <w:rPr>
+          <w:rFonts w:asciiTheme="minorHAnsi" w:hAnsiTheme="minorHAnsi" w:cstheme="minorHAnsi"/>
+        </w:rPr>
+        <w:t>[</w:t>
+      </w:r>
+      <w:r>
+        <w:rPr>
+          <w:rFonts w:asciiTheme="minorHAnsi" w:hAnsiTheme="minorHAnsi" w:cstheme="minorHAnsi"/>
+        </w:rPr>
+        <w:t>Accessed: May 1, 2023</w:t>
+      </w:r>
+      <w:r>
+        <w:rPr>
+          <w:rFonts w:asciiTheme="minorHAnsi" w:hAnsiTheme="minorHAnsi" w:cstheme="minorHAnsi"/>
+        </w:rPr>
+        <w:t>]</w:t>
+      </w:r>
+      <w:r>
+        <w:rPr>
+          <w:rFonts w:asciiTheme="minorHAnsi" w:hAnsiTheme="minorHAnsi" w:cstheme="minorHAnsi"/>
+        </w:rPr>
+        <w:t>.</w:t>
+      </w:r>
+      <w:r>
+        <w:rPr>
+          <w:rFonts w:asciiTheme="minorHAnsi" w:eastAsiaTheme="minorHAnsi" w:hAnsiTheme="minorHAnsi" w:cstheme="minorBidi"/>
+          <w:sz w:val="22"/>
+          <w:szCs w:val="22"/>
+          <w:lang w:eastAsia="en-US"/>
+        </w:rPr>
+        <w:t xml:space="preserve"> </w:t>
+      </w:r>
+    </w:p>
+    <w:p>
+      <w:pPr>
+        <w:pStyle w:val="NormalWeb"/>
+        <w:ind w:left="567" w:hanging="567"/>
+        <w:rPr>
+          <w:rFonts w:asciiTheme="minorHAnsi" w:hAnsiTheme="minorHAnsi" w:cstheme="minorHAnsi"/>
+        </w:rPr>
+      </w:pPr>
+      <w:r>
+        <w:rPr>
+          <w:rFonts w:asciiTheme="minorHAnsi" w:hAnsiTheme="minorHAnsi" w:cstheme="minorHAnsi"/>
+        </w:rPr>
+        <w:t xml:space="preserve">Morgan, M. (2011) </w:t>
+      </w:r>
+      <w:r>
+        <w:rPr>
+          <w:rFonts w:asciiTheme="minorHAnsi" w:hAnsiTheme="minorHAnsi" w:cstheme="minorHAnsi"/>
+          <w:i/>
+          <w:iCs/>
+        </w:rPr>
+        <w:t>Super meat boy is your ticket to Classic 8-bit gaming</w:t>
+      </w:r>
+      <w:r>
+        <w:rPr>
+          <w:rFonts w:asciiTheme="minorHAnsi" w:hAnsiTheme="minorHAnsi" w:cstheme="minorHAnsi"/>
+        </w:rPr>
+        <w:t xml:space="preserve">, </w:t>
+      </w:r>
+      <w:r>
+        <w:rPr>
+          <w:rFonts w:asciiTheme="minorHAnsi" w:hAnsiTheme="minorHAnsi" w:cstheme="minorHAnsi"/>
+          <w:i/>
+          <w:iCs/>
+        </w:rPr>
+        <w:t>Wired</w:t>
+      </w:r>
+      <w:r>
+        <w:rPr>
+          <w:rFonts w:asciiTheme="minorHAnsi" w:hAnsiTheme="minorHAnsi" w:cstheme="minorHAnsi"/>
+        </w:rPr>
+        <w:t xml:space="preserve">. Conde Nast. Available at: </w:t>
+      </w:r>
+      <w:hyperlink r:id="rId14" w:history="1">
+        <w:r>
+          <w:rPr>
+            <w:rStyle w:val="Hyperlink"/>
+            <w:rFonts w:asciiTheme="minorHAnsi" w:hAnsiTheme="minorHAnsi" w:cstheme="minorHAnsi"/>
+          </w:rPr>
+          <w:t>https://www.wired.com/2011/01/super-meat-boy-is-your-ticket-to-classic-8-bit-gaming/</w:t>
+        </w:r>
+      </w:hyperlink>
+      <w:r>
+        <w:rPr>
+          <w:rFonts w:asciiTheme="minorHAnsi" w:hAnsiTheme="minorHAnsi" w:cstheme="minorHAnsi"/>
+        </w:rPr>
+        <w:t xml:space="preserve"> </w:t>
+      </w:r>
+      <w:r>
+        <w:rPr>
+          <w:rFonts w:asciiTheme="minorHAnsi" w:hAnsiTheme="minorHAnsi" w:cstheme="minorHAnsi"/>
+        </w:rPr>
+        <w:t>[</w:t>
+      </w:r>
+      <w:r>
+        <w:rPr>
+          <w:rFonts w:asciiTheme="minorHAnsi" w:hAnsiTheme="minorHAnsi" w:cstheme="minorHAnsi"/>
+        </w:rPr>
+        <w:t>Accessed: May 2, 2023</w:t>
+      </w:r>
+      <w:r>
+        <w:rPr>
+          <w:rFonts w:asciiTheme="minorHAnsi" w:hAnsiTheme="minorHAnsi" w:cstheme="minorHAnsi"/>
+        </w:rPr>
+        <w:t>]</w:t>
+      </w:r>
+      <w:r>
+        <w:rPr>
+          <w:rFonts w:asciiTheme="minorHAnsi" w:hAnsiTheme="minorHAnsi" w:cstheme="minorHAnsi"/>
+        </w:rPr>
+        <w:t xml:space="preserve">. </w:t>
+      </w:r>
+    </w:p>
+    <w:p>
+      <w:pPr>
+        <w:pStyle w:val="NormalWeb"/>
+        <w:ind w:left="567" w:hanging="567"/>
+        <w:rPr>
+          <w:rFonts w:asciiTheme="minorHAnsi" w:hAnsiTheme="minorHAnsi" w:cstheme="minorHAnsi"/>
+        </w:rPr>
+      </w:pPr>
+      <w:r>
+        <w:rPr>
+          <w:rFonts w:asciiTheme="minorHAnsi" w:hAnsiTheme="minorHAnsi" w:cstheme="minorHAnsi"/>
+        </w:rPr>
+        <w:t>McMillen, E., Refenes, T. and McEntee, J. (n.d.) “Super meat boy.” Asheville, North Carolina, United States: Team Meat.</w:t>
+      </w:r>
+    </w:p>
     <w:p/>
     <w:p/>
     <w:sectPr>
-      <w:footerReference w:type="default" r:id="rId12"/>
+      <w:footerReference w:type="default" r:id="rId15"/>
       <w:pgSz w:w="11906" w:h="16838"/>
       <w:pgMar w:top="1440" w:right="1440" w:bottom="1440" w:left="1440" w:header="708" w:footer="708" w:gutter="0"/>
       <w:pgNumType w:start="0"/>
@@ -2322,6 +3081,35 @@
       <w:contextualSpacing/>
     </w:pPr>
   </w:style>
+  <w:style w:type="paragraph" w:styleId="TOC2">
+    <w:name w:val="toc 2"/>
+    <w:basedOn w:val="Normal"/>
+    <w:next w:val="Normal"/>
+    <w:autoRedefine/>
+    <w:uiPriority w:val="39"/>
+    <w:unhideWhenUsed/>
+    <w:rsid w:val="00FA77F3"/>
+    <w:pPr>
+      <w:spacing w:after="100"/>
+      <w:ind w:left="220"/>
+    </w:pPr>
+  </w:style>
+  <w:style w:type="paragraph" w:styleId="NormalWeb">
+    <w:name w:val="Normal (Web)"/>
+    <w:basedOn w:val="Normal"/>
+    <w:uiPriority w:val="99"/>
+    <w:unhideWhenUsed/>
+    <w:rsid w:val="00F4755E"/>
+    <w:pPr>
+      <w:spacing w:before="100" w:beforeAutospacing="1" w:after="100" w:afterAutospacing="1" w:line="240" w:lineRule="auto"/>
+    </w:pPr>
+    <w:rPr>
+      <w:rFonts w:ascii="Times New Roman" w:eastAsia="Times New Roman" w:hAnsi="Times New Roman" w:cs="Times New Roman"/>
+      <w:sz w:val="24"/>
+      <w:szCs w:val="24"/>
+      <w:lang w:eastAsia="en-AU"/>
+    </w:rPr>
+  </w:style>
 </w:styles>
 </file>
 

</xml_diff>